<commit_message>
simple changes + upload
</commit_message>
<xml_diff>
--- a/SRS документ (барања).docx
+++ b/SRS документ (барања).docx
@@ -115,7 +115,43 @@
             <w14:round/>
           </w14:textOutline>
         </w:rPr>
-        <w:t>Домашна задара број 1</w:t>
+        <w:t>Домашна зада</w:t>
+      </w:r>
+      <w:r>
+        <w:rPr>
+          <w:color w:val="4472C4" w:themeColor="accent1"/>
+          <w:sz w:val="72"/>
+          <w:szCs w:val="72"/>
+          <w14:shadow w14:blurRad="38100" w14:dist="25400" w14:dir="5400000" w14:sx="100000" w14:sy="100000" w14:kx="0" w14:ky="0" w14:algn="ctr">
+            <w14:srgbClr w14:val="6E747A">
+              <w14:alpha w14:val="57000"/>
+            </w14:srgbClr>
+          </w14:shadow>
+          <w14:textOutline w14:w="0" w14:cap="flat" w14:cmpd="sng" w14:algn="ctr">
+            <w14:noFill/>
+            <w14:prstDash w14:val="solid"/>
+            <w14:round/>
+          </w14:textOutline>
+        </w:rPr>
+        <w:t>ч</w:t>
+      </w:r>
+      <w:r>
+        <w:rPr>
+          <w:color w:val="4472C4" w:themeColor="accent1"/>
+          <w:sz w:val="72"/>
+          <w:szCs w:val="72"/>
+          <w14:shadow w14:blurRad="38100" w14:dist="25400" w14:dir="5400000" w14:sx="100000" w14:sy="100000" w14:kx="0" w14:ky="0" w14:algn="ctr">
+            <w14:srgbClr w14:val="6E747A">
+              <w14:alpha w14:val="57000"/>
+            </w14:srgbClr>
+          </w14:shadow>
+          <w14:textOutline w14:w="0" w14:cap="flat" w14:cmpd="sng" w14:algn="ctr">
+            <w14:noFill/>
+            <w14:prstDash w14:val="solid"/>
+            <w14:round/>
+          </w14:textOutline>
+        </w:rPr>
+        <w:t>а број 1</w:t>
       </w:r>
     </w:p>
     <w:p>
@@ -351,13 +387,7 @@
               <w:rPr>
                 <w:lang w:val="en-US"/>
               </w:rPr>
-              <w:t xml:space="preserve">Priority </w:t>
-            </w:r>
-            <w:r>
-              <w:rPr>
-                <w:lang w:val="en-US"/>
-              </w:rPr>
-              <w:t>2</w:t>
+              <w:t>Priority 2</w:t>
             </w:r>
           </w:p>
         </w:tc>
@@ -400,13 +430,7 @@
               <w:rPr>
                 <w:lang w:val="en-US"/>
               </w:rPr>
-              <w:t xml:space="preserve">Priority </w:t>
-            </w:r>
-            <w:r>
-              <w:rPr>
-                <w:lang w:val="en-US"/>
-              </w:rPr>
-              <w:t>3</w:t>
+              <w:t>Priority 3</w:t>
             </w:r>
           </w:p>
         </w:tc>
@@ -482,21 +506,7 @@
           <w:sz w:val="24"/>
           <w:szCs w:val="24"/>
         </w:rPr>
-        <w:t>Со самото пристапување до системот, тој ќе ја превземе мометалната локација на</w:t>
-      </w:r>
-      <w:r>
-        <w:rPr>
-          <w:sz w:val="24"/>
-          <w:szCs w:val="24"/>
-        </w:rPr>
-        <w:t xml:space="preserve"> </w:t>
-      </w:r>
-      <w:r>
-        <w:rPr>
-          <w:sz w:val="24"/>
-          <w:szCs w:val="24"/>
-        </w:rPr>
-        <w:t>корисникот со негова предходна дозвола.</w:t>
+        <w:t>Со самото пристапување до системот, тој ќе ја превземе мометалната локација на корисникот со негова предходна дозвола.</w:t>
       </w:r>
       <w:r>
         <w:rPr>
@@ -796,19 +806,7 @@
           <w:szCs w:val="24"/>
           <w:lang w:val="en-US"/>
         </w:rPr>
-        <w:t xml:space="preserve">Priority </w:t>
-      </w:r>
-      <w:r>
-        <w:rPr>
-          <w:b/>
-          <w:bCs/>
-          <w:i/>
-          <w:iCs/>
-          <w:sz w:val="24"/>
-          <w:szCs w:val="24"/>
-          <w:lang w:val="en-US"/>
-        </w:rPr>
-        <w:t>2</w:t>
+        <w:t>Priority 2</w:t>
       </w:r>
     </w:p>
     <w:p>
@@ -848,19 +846,7 @@
           <w:szCs w:val="24"/>
           <w:lang w:val="en-US"/>
         </w:rPr>
-        <w:t xml:space="preserve">Priority </w:t>
-      </w:r>
-      <w:r>
-        <w:rPr>
-          <w:b/>
-          <w:bCs/>
-          <w:i/>
-          <w:iCs/>
-          <w:sz w:val="24"/>
-          <w:szCs w:val="24"/>
-          <w:lang w:val="en-US"/>
-        </w:rPr>
-        <w:t>2</w:t>
+        <w:t>Priority 2</w:t>
       </w:r>
     </w:p>
     <w:p>
@@ -900,19 +886,7 @@
           <w:szCs w:val="24"/>
           <w:lang w:val="en-US"/>
         </w:rPr>
-        <w:t xml:space="preserve">Priority </w:t>
-      </w:r>
-      <w:r>
-        <w:rPr>
-          <w:b/>
-          <w:bCs/>
-          <w:i/>
-          <w:iCs/>
-          <w:sz w:val="24"/>
-          <w:szCs w:val="24"/>
-          <w:lang w:val="en-US"/>
-        </w:rPr>
-        <w:t>2</w:t>
+        <w:t>Priority 2</w:t>
       </w:r>
     </w:p>
     <w:p>
@@ -952,19 +926,7 @@
           <w:szCs w:val="24"/>
           <w:lang w:val="en-US"/>
         </w:rPr>
-        <w:t xml:space="preserve">Priority </w:t>
-      </w:r>
-      <w:r>
-        <w:rPr>
-          <w:b/>
-          <w:bCs/>
-          <w:i/>
-          <w:iCs/>
-          <w:sz w:val="24"/>
-          <w:szCs w:val="24"/>
-          <w:lang w:val="en-US"/>
-        </w:rPr>
-        <w:t>3</w:t>
+        <w:t>Priority 3</w:t>
       </w:r>
     </w:p>
     <w:p>
@@ -1004,19 +966,7 @@
           <w:szCs w:val="24"/>
           <w:lang w:val="en-US"/>
         </w:rPr>
-        <w:t xml:space="preserve">Priority </w:t>
-      </w:r>
-      <w:r>
-        <w:rPr>
-          <w:b/>
-          <w:bCs/>
-          <w:i/>
-          <w:iCs/>
-          <w:sz w:val="24"/>
-          <w:szCs w:val="24"/>
-          <w:lang w:val="en-US"/>
-        </w:rPr>
-        <w:t>3</w:t>
+        <w:t>Priority 3</w:t>
       </w:r>
     </w:p>
     <w:p>
@@ -1137,21 +1087,7 @@
           <w:sz w:val="24"/>
           <w:szCs w:val="24"/>
         </w:rPr>
-        <w:t>Системот мора да поддржува повеќе корисници во исто време</w:t>
-      </w:r>
-      <w:r>
-        <w:rPr>
-          <w:sz w:val="24"/>
-          <w:szCs w:val="24"/>
-        </w:rPr>
-        <w:t>.</w:t>
-      </w:r>
-      <w:r>
-        <w:rPr>
-          <w:sz w:val="24"/>
-          <w:szCs w:val="24"/>
-        </w:rPr>
-        <w:t xml:space="preserve"> </w:t>
+        <w:t xml:space="preserve">Системот мора да поддржува повеќе корисници во исто време. </w:t>
       </w:r>
     </w:p>
     <w:p>
@@ -1171,21 +1107,7 @@
           <w:sz w:val="24"/>
           <w:szCs w:val="24"/>
         </w:rPr>
-        <w:t>Системот</w:t>
-      </w:r>
-      <w:r>
-        <w:rPr>
-          <w:sz w:val="24"/>
-          <w:szCs w:val="24"/>
-        </w:rPr>
-        <w:t xml:space="preserve"> ќе</w:t>
-      </w:r>
-      <w:r>
-        <w:rPr>
-          <w:sz w:val="24"/>
-          <w:szCs w:val="24"/>
-        </w:rPr>
-        <w:t xml:space="preserve"> биде достапен 99% од времето.</w:t>
+        <w:t>Системот ќе биде достапен 99% од времето.</w:t>
       </w:r>
     </w:p>
     <w:p>
@@ -1205,42 +1127,7 @@
           <w:sz w:val="24"/>
           <w:szCs w:val="24"/>
         </w:rPr>
-        <w:t xml:space="preserve">Во случај на грешка, системот </w:t>
-      </w:r>
-      <w:r>
-        <w:rPr>
-          <w:sz w:val="24"/>
-          <w:szCs w:val="24"/>
-        </w:rPr>
-        <w:t>мора</w:t>
-      </w:r>
-      <w:r>
-        <w:rPr>
-          <w:sz w:val="24"/>
-          <w:szCs w:val="24"/>
-        </w:rPr>
-        <w:t xml:space="preserve"> да врати одговор </w:t>
-      </w:r>
-      <w:r>
-        <w:rPr>
-          <w:sz w:val="24"/>
-          <w:szCs w:val="24"/>
-        </w:rPr>
-        <w:t xml:space="preserve">во рок </w:t>
-      </w:r>
-      <w:r>
-        <w:rPr>
-          <w:sz w:val="24"/>
-          <w:szCs w:val="24"/>
-        </w:rPr>
-        <w:t>од 10 минути</w:t>
-      </w:r>
-      <w:r>
-        <w:rPr>
-          <w:sz w:val="24"/>
-          <w:szCs w:val="24"/>
-        </w:rPr>
-        <w:t>.</w:t>
+        <w:t>Во случај на грешка, системот мора да врати одговор во рок од 10 минути.</w:t>
       </w:r>
     </w:p>
     <w:p>
@@ -1260,14 +1147,7 @@
           <w:sz w:val="24"/>
           <w:szCs w:val="24"/>
         </w:rPr>
-        <w:t>Системот ќе работи на уред поврзан на интернет</w:t>
-      </w:r>
-      <w:r>
-        <w:rPr>
-          <w:sz w:val="24"/>
-          <w:szCs w:val="24"/>
-        </w:rPr>
-        <w:t>.</w:t>
+        <w:t>Системот ќе работи на уред поврзан на интернет.</w:t>
       </w:r>
     </w:p>
     <w:p>
@@ -1287,14 +1167,7 @@
           <w:sz w:val="24"/>
           <w:szCs w:val="24"/>
         </w:rPr>
-        <w:t>Системот ќе биде достапен за сите веб прелистувачи</w:t>
-      </w:r>
-      <w:r>
-        <w:rPr>
-          <w:sz w:val="24"/>
-          <w:szCs w:val="24"/>
-        </w:rPr>
-        <w:t>.</w:t>
+        <w:t>Системот ќе биде достапен за сите веб прелистувачи.</w:t>
       </w:r>
     </w:p>
     <w:p/>
@@ -1846,6 +1719,7 @@
     <w:lsdException w:name="HTML Sample" w:semiHidden="1" w:unhideWhenUsed="1"/>
     <w:lsdException w:name="HTML Typewriter" w:semiHidden="1" w:unhideWhenUsed="1"/>
     <w:lsdException w:name="HTML Variable" w:semiHidden="1" w:unhideWhenUsed="1"/>
+    <w:lsdException w:name="Normal Table" w:semiHidden="1" w:unhideWhenUsed="1"/>
     <w:lsdException w:name="annotation subject" w:semiHidden="1" w:unhideWhenUsed="1"/>
     <w:lsdException w:name="No List" w:semiHidden="1" w:unhideWhenUsed="1"/>
     <w:lsdException w:name="Outline List 1" w:semiHidden="1" w:unhideWhenUsed="1"/>
@@ -1892,8 +1766,10 @@
     <w:lsdException w:name="Table Subtle 2" w:semiHidden="1" w:unhideWhenUsed="1"/>
     <w:lsdException w:name="Table Web 1" w:semiHidden="1" w:unhideWhenUsed="1"/>
     <w:lsdException w:name="Table Web 2" w:semiHidden="1" w:unhideWhenUsed="1"/>
+    <w:lsdException w:name="Table Web 3" w:semiHidden="1" w:unhideWhenUsed="1"/>
     <w:lsdException w:name="Balloon Text" w:semiHidden="1" w:unhideWhenUsed="1"/>
     <w:lsdException w:name="Table Grid" w:uiPriority="39"/>
+    <w:lsdException w:name="Table Theme" w:semiHidden="1" w:unhideWhenUsed="1"/>
     <w:lsdException w:name="Placeholder Text" w:semiHidden="1"/>
     <w:lsdException w:name="No Spacing" w:uiPriority="1" w:qFormat="1"/>
     <w:lsdException w:name="Light Shading" w:uiPriority="60"/>

</xml_diff>